<commit_message>
feat: add signature image
</commit_message>
<xml_diff>
--- a/assets/CH0002/templates/concentimiento_peluqueria_template.docx
+++ b/assets/CH0002/templates/concentimiento_peluqueria_template.docx
@@ -13,123 +13,6 @@
       </w:pPr>
       <w:r>
         <w:rPr>
-          <w:noProof/>
-        </w:rPr>
-        <w:drawing>
-          <wp:anchor distT="0" distB="0" distL="114300" distR="114300" simplePos="0" relativeHeight="251659264" behindDoc="0" locked="0" layoutInCell="1" allowOverlap="1" wp14:anchorId="046C57F2" wp14:editId="04E03C7A">
-            <wp:simplePos x="0" y="0"/>
-            <wp:positionH relativeFrom="column">
-              <wp:posOffset>4590191</wp:posOffset>
-            </wp:positionH>
-            <wp:positionV relativeFrom="paragraph">
-              <wp:posOffset>-385968</wp:posOffset>
-            </wp:positionV>
-            <wp:extent cx="1570678" cy="1719470"/>
-            <wp:effectExtent l="0" t="0" r="0" b="0"/>
-            <wp:wrapNone/>
-            <wp:docPr id="2" name="Imagen 2" descr="{%logo}"/>
-            <wp:cNvGraphicFramePr>
-              <a:graphicFrameLocks xmlns:a="http://schemas.openxmlformats.org/drawingml/2006/main" noChangeAspect="1"/>
-            </wp:cNvGraphicFramePr>
-            <a:graphic xmlns:a="http://schemas.openxmlformats.org/drawingml/2006/main">
-              <a:graphicData uri="http://schemas.openxmlformats.org/drawingml/2006/picture">
-                <pic:pic xmlns:pic="http://schemas.openxmlformats.org/drawingml/2006/picture">
-                  <pic:nvPicPr>
-                    <pic:cNvPr id="2" name="Imagen 2" descr="{%logo}"/>
-                    <pic:cNvPicPr>
-                      <a:picLocks noChangeAspect="1" noChangeArrowheads="1"/>
-                    </pic:cNvPicPr>
-                  </pic:nvPicPr>
-                  <pic:blipFill>
-                    <a:blip r:embed="rId6" cstate="print">
-                      <a:extLst>
-                        <a:ext uri="{BEBA8EAE-BF5A-486C-A8C5-ECC9F3942E4B}">
-                          <a14:imgProps xmlns:a14="http://schemas.microsoft.com/office/drawing/2010/main">
-                            <a14:imgLayer r:embed="rId7">
-                              <a14:imgEffect>
-                                <a14:backgroundRemoval t="625" b="93438" l="0" r="98487">
-                                  <a14:foregroundMark x1="61783" y1="28625" x2="61783" y2="28625"/>
-                                  <a14:foregroundMark x1="34793" y1="42813" x2="34793" y2="42813"/>
-                                  <a14:foregroundMark x1="32006" y1="27938" x2="32006" y2="27938"/>
-                                  <a14:foregroundMark x1="32803" y1="22688" x2="32803" y2="22688"/>
-                                  <a14:foregroundMark x1="26672" y1="55250" x2="26672" y2="55250"/>
-                                  <a14:foregroundMark x1="32006" y1="47625" x2="32006" y2="47625"/>
-                                  <a14:foregroundMark x1="67357" y1="52625" x2="67357" y2="52625"/>
-                                  <a14:foregroundMark x1="75398" y1="25750" x2="75398" y2="25750"/>
-                                  <a14:foregroundMark x1="69825" y1="19625" x2="69825" y2="19625"/>
-                                  <a14:foregroundMark x1="57564" y1="23375" x2="57564" y2="23375"/>
-                                  <a14:foregroundMark x1="46975" y1="33188" x2="46975" y2="33188"/>
-                                  <a14:foregroundMark x1="42038" y1="33438" x2="42038" y2="33438"/>
-                                  <a14:foregroundMark x1="63694" y1="57000" x2="63694" y2="57000"/>
-                                  <a14:foregroundMark x1="68471" y1="55437" x2="68471" y2="55437"/>
-                                  <a14:foregroundMark x1="34793" y1="54813" x2="34793" y2="54813"/>
-                                  <a14:foregroundMark x1="29459" y1="57188" x2="29459" y2="57188"/>
-                                  <a14:foregroundMark x1="25318" y1="48688" x2="25318" y2="48688"/>
-                                  <a14:foregroundMark x1="30892" y1="35188" x2="30892" y2="35188"/>
-                                  <a14:foregroundMark x1="54538" y1="43000" x2="54538" y2="43000"/>
-                                  <a14:foregroundMark x1="68153" y1="39500" x2="68153" y2="39500"/>
-                                  <a14:foregroundMark x1="72611" y1="32313" x2="72611" y2="32313"/>
-                                  <a14:foregroundMark x1="49761" y1="40813" x2="49761" y2="40813"/>
-                                  <a14:foregroundMark x1="45382" y1="39500" x2="45382" y2="39500"/>
-                                  <a14:foregroundMark x1="40924" y1="39500" x2="40924" y2="39500"/>
-                                  <a14:foregroundMark x1="62022" y1="24250" x2="64013" y2="46063"/>
-                                  <a14:foregroundMark x1="74283" y1="20313" x2="58121" y2="21625"/>
-                                  <a14:foregroundMark x1="57882" y1="22063" x2="44825" y2="34313"/>
-                                  <a14:foregroundMark x1="45939" y1="33188" x2="35589" y2="34063"/>
-                                  <a14:foregroundMark x1="35350" y1="33438" x2="35350" y2="33438"/>
-                                  <a14:foregroundMark x1="35350" y1="33875" x2="30892" y2="38188"/>
-                                  <a14:foregroundMark x1="64013" y1="56563" x2="53662" y2="29938"/>
-                                  <a14:foregroundMark x1="40605" y1="40625" x2="35589" y2="56563"/>
-                                  <a14:foregroundMark x1="30334" y1="27500" x2="31688" y2="31000"/>
-                                  <a14:foregroundMark x1="33678" y1="29500" x2="33678" y2="29500"/>
-                                  <a14:foregroundMark x1="28901" y1="27750" x2="28901" y2="27750"/>
-                                  <a14:foregroundMark x1="30892" y1="35188" x2="27229" y2="55875"/>
-                                  <a14:foregroundMark x1="33678" y1="26625" x2="33678" y2="26625"/>
-                                  <a14:foregroundMark x1="30573" y1="26625" x2="28662" y2="29688"/>
-                                  <a14:backgroundMark x1="62898" y1="48500" x2="62898" y2="48500"/>
-                                  <a14:backgroundMark x1="62580" y1="46938" x2="62580" y2="46938"/>
-                                </a14:backgroundRemoval>
-                              </a14:imgEffect>
-                            </a14:imgLayer>
-                          </a14:imgProps>
-                        </a:ext>
-                        <a:ext uri="{28A0092B-C50C-407E-A947-70E740481C1C}">
-                          <a14:useLocalDpi xmlns:a14="http://schemas.microsoft.com/office/drawing/2010/main" val="0"/>
-                        </a:ext>
-                      </a:extLst>
-                    </a:blip>
-                    <a:srcRect/>
-                    <a:stretch>
-                      <a:fillRect/>
-                    </a:stretch>
-                  </pic:blipFill>
-                  <pic:spPr bwMode="auto">
-                    <a:xfrm>
-                      <a:off x="0" y="0"/>
-                      <a:ext cx="1570678" cy="1719470"/>
-                    </a:xfrm>
-                    <a:prstGeom prst="rect">
-                      <a:avLst/>
-                    </a:prstGeom>
-                    <a:noFill/>
-                    <a:ln>
-                      <a:noFill/>
-                    </a:ln>
-                  </pic:spPr>
-                </pic:pic>
-              </a:graphicData>
-            </a:graphic>
-            <wp14:sizeRelH relativeFrom="page">
-              <wp14:pctWidth>0</wp14:pctWidth>
-            </wp14:sizeRelH>
-            <wp14:sizeRelV relativeFrom="page">
-              <wp14:pctHeight>0</wp14:pctHeight>
-            </wp14:sizeRelV>
-          </wp:anchor>
-        </w:drawing>
-      </w:r>
-      <w:r>
-        <w:rPr>
           <w:b/>
           <w:bCs/>
         </w:rPr>
@@ -141,6 +24,7 @@
         <w:tabs>
           <w:tab w:val="left" w:pos="45"/>
           <w:tab w:val="center" w:pos="4606"/>
+          <w:tab w:val="left" w:pos="8430"/>
         </w:tabs>
         <w:ind w:left="-1418"/>
         <w:rPr>
@@ -169,6 +53,14 @@
           <w:bCs/>
         </w:rPr>
         <w:t>HUESOS TECNOLOGIA Y SERVICIO PARA MASCOTAS</w:t>
+      </w:r>
+      <w:r>
+        <w:rPr>
+          <w:b/>
+          <w:bCs/>
+        </w:rPr>
+        <w:tab/>
+        <w:t>{%logo}</w:t>
       </w:r>
     </w:p>
     <w:p/>
@@ -477,7 +369,7 @@
                     </pic:cNvPicPr>
                   </pic:nvPicPr>
                   <pic:blipFill rotWithShape="1">
-                    <a:blip r:embed="rId8">
+                    <a:blip r:embed="rId6">
                       <a:extLst>
                         <a:ext uri="{28A0092B-C50C-407E-A947-70E740481C1C}">
                           <a14:useLocalDpi xmlns:a14="http://schemas.microsoft.com/office/drawing/2010/main" val="0"/>
@@ -588,7 +480,7 @@
                     </pic:cNvPicPr>
                   </pic:nvPicPr>
                   <pic:blipFill>
-                    <a:blip r:embed="rId9">
+                    <a:blip r:embed="rId7">
                       <a:extLst>
                         <a:ext uri="{28A0092B-C50C-407E-A947-70E740481C1C}">
                           <a14:useLocalDpi xmlns:a14="http://schemas.microsoft.com/office/drawing/2010/main" val="0"/>
@@ -1366,7 +1258,13 @@
         <w:jc w:val="center"/>
       </w:pPr>
       <w:r>
-        <w:t>{signature}</w:t>
+        <w:t>{</w:t>
+      </w:r>
+      <w:r>
+        <w:t>%</w:t>
+      </w:r>
+      <w:r>
+        <w:t>signature}</w:t>
       </w:r>
     </w:p>
     <w:p>
@@ -1948,7 +1846,7 @@
         <a:sysClr val="windowText" lastClr="000000"/>
       </a:dk1>
       <a:lt1>
-        <a:sysClr val="window" lastClr="FFFFFF"/>
+        <a:sysClr val="window" lastClr="FAFAFA"/>
       </a:lt1>
       <a:dk2>
         <a:srgbClr val="44546A"/>

</xml_diff>

<commit_message>
feat: update consent templates with new fields and formatting
</commit_message>
<xml_diff>
--- a/assets/CH0002/templates/concentimiento_peluqueria_template.docx
+++ b/assets/CH0002/templates/concentimiento_peluqueria_template.docx
@@ -130,7 +130,15 @@
           </w:tcPr>
           <w:p>
             <w:r>
-              <w:t>{owner}</w:t>
+              <w:t>{</w:t>
+            </w:r>
+            <w:proofErr w:type="spellStart"/>
+            <w:r>
+              <w:t>owner</w:t>
+            </w:r>
+            <w:proofErr w:type="spellEnd"/>
+            <w:r>
+              <w:t>}</w:t>
             </w:r>
           </w:p>
         </w:tc>
@@ -165,7 +173,15 @@
           </w:tcPr>
           <w:p>
             <w:r>
-              <w:t>{phoneNumber}</w:t>
+              <w:t>{</w:t>
+            </w:r>
+            <w:proofErr w:type="spellStart"/>
+            <w:r>
+              <w:t>phoneNumber</w:t>
+            </w:r>
+            <w:proofErr w:type="spellEnd"/>
+            <w:r>
+              <w:t>}</w:t>
             </w:r>
           </w:p>
         </w:tc>
@@ -200,7 +216,15 @@
           </w:tcPr>
           <w:p>
             <w:r>
-              <w:t>{address}</w:t>
+              <w:t>{</w:t>
+            </w:r>
+            <w:proofErr w:type="spellStart"/>
+            <w:r>
+              <w:t>address</w:t>
+            </w:r>
+            <w:proofErr w:type="spellEnd"/>
+            <w:r>
+              <w:t>}</w:t>
             </w:r>
           </w:p>
         </w:tc>
@@ -271,7 +295,15 @@
           </w:tcPr>
           <w:p>
             <w:r>
-              <w:t>{pet}</w:t>
+              <w:t>{</w:t>
+            </w:r>
+            <w:proofErr w:type="spellStart"/>
+            <w:r>
+              <w:t>pet</w:t>
+            </w:r>
+            <w:proofErr w:type="spellEnd"/>
+            <w:r>
+              <w:t>}</w:t>
             </w:r>
           </w:p>
         </w:tc>
@@ -301,7 +333,15 @@
               </w:tabs>
             </w:pPr>
             <w:r>
-              <w:t>{race}</w:t>
+              <w:t>{</w:t>
+            </w:r>
+            <w:proofErr w:type="spellStart"/>
+            <w:r>
+              <w:t>race</w:t>
+            </w:r>
+            <w:proofErr w:type="spellEnd"/>
+            <w:r>
+              <w:t>}</w:t>
             </w:r>
           </w:p>
         </w:tc>
@@ -531,9 +571,9 @@
       </w:tblPr>
       <w:tblGrid>
         <w:gridCol w:w="931"/>
-        <w:gridCol w:w="340"/>
+        <w:gridCol w:w="470"/>
         <w:gridCol w:w="1425"/>
-        <w:gridCol w:w="276"/>
+        <w:gridCol w:w="458"/>
         <w:gridCol w:w="2498"/>
       </w:tblGrid>
       <w:tr>
@@ -572,7 +612,11 @@
             <w:tcW w:w="5470" w:type="dxa"/>
             <w:gridSpan w:val="5"/>
           </w:tcPr>
-          <w:p/>
+          <w:p>
+            <w:r>
+              <w:t>{observaciones}</w:t>
+            </w:r>
+          </w:p>
         </w:tc>
       </w:tr>
       <w:tr>
@@ -593,7 +637,11 @@
           <w:tcPr>
             <w:tcW w:w="340" w:type="dxa"/>
           </w:tcPr>
-          <w:p/>
+          <w:p>
+            <w:r>
+              <w:t>{p}</w:t>
+            </w:r>
+          </w:p>
         </w:tc>
         <w:tc>
           <w:tcPr>
@@ -609,7 +657,11 @@
           <w:tcPr>
             <w:tcW w:w="276" w:type="dxa"/>
           </w:tcPr>
-          <w:p/>
+          <w:p>
+            <w:r>
+              <w:t>{g}</w:t>
+            </w:r>
+          </w:p>
         </w:tc>
         <w:tc>
           <w:tcPr>
@@ -618,6 +670,17 @@
           <w:p>
             <w:r>
               <w:t>OTROS</w:t>
+            </w:r>
+            <w:r>
+              <w:t xml:space="preserve">        </w:t>
+            </w:r>
+            <w:proofErr w:type="gramStart"/>
+            <w:r>
+              <w:t xml:space="preserve">   {</w:t>
+            </w:r>
+            <w:proofErr w:type="gramEnd"/>
+            <w:r>
+              <w:t>otros}</w:t>
             </w:r>
           </w:p>
         </w:tc>
@@ -648,37 +711,85 @@
           <w:tcPr>
             <w:tcW w:w="704" w:type="dxa"/>
           </w:tcPr>
-          <w:p/>
+          <w:p>
+            <w:r>
+              <w:t xml:space="preserve"> {</w:t>
+            </w:r>
+            <w:proofErr w:type="spellStart"/>
+            <w:r>
+              <w:t>xs</w:t>
+            </w:r>
+            <w:proofErr w:type="spellEnd"/>
+            <w:r>
+              <w:t>}</w:t>
+            </w:r>
+          </w:p>
         </w:tc>
         <w:tc>
           <w:tcPr>
             <w:tcW w:w="709" w:type="dxa"/>
           </w:tcPr>
-          <w:p/>
+          <w:p>
+            <w:r>
+              <w:t xml:space="preserve">   {s}</w:t>
+            </w:r>
+          </w:p>
         </w:tc>
         <w:tc>
           <w:tcPr>
             <w:tcW w:w="709" w:type="dxa"/>
           </w:tcPr>
-          <w:p/>
+          <w:p>
+            <w:r>
+              <w:t xml:space="preserve">  {m}</w:t>
+            </w:r>
+          </w:p>
         </w:tc>
         <w:tc>
           <w:tcPr>
             <w:tcW w:w="992" w:type="dxa"/>
           </w:tcPr>
-          <w:p/>
+          <w:p>
+            <w:r>
+              <w:t xml:space="preserve">      {l}</w:t>
+            </w:r>
+          </w:p>
         </w:tc>
         <w:tc>
           <w:tcPr>
             <w:tcW w:w="992" w:type="dxa"/>
           </w:tcPr>
-          <w:p/>
+          <w:p>
+            <w:r>
+              <w:t xml:space="preserve">     {</w:t>
+            </w:r>
+            <w:proofErr w:type="spellStart"/>
+            <w:r>
+              <w:t>xl</w:t>
+            </w:r>
+            <w:proofErr w:type="spellEnd"/>
+            <w:r>
+              <w:t>}</w:t>
+            </w:r>
+          </w:p>
         </w:tc>
         <w:tc>
           <w:tcPr>
             <w:tcW w:w="1308" w:type="dxa"/>
           </w:tcPr>
-          <w:p/>
+          <w:p>
+            <w:r>
+              <w:t xml:space="preserve">       {</w:t>
+            </w:r>
+            <w:proofErr w:type="spellStart"/>
+            <w:r>
+              <w:t>xxl</w:t>
+            </w:r>
+            <w:proofErr w:type="spellEnd"/>
+            <w:r>
+              <w:t>}</w:t>
+            </w:r>
+          </w:p>
         </w:tc>
       </w:tr>
     </w:tbl>
@@ -767,13 +878,13 @@
       </w:tblPr>
       <w:tblGrid>
         <w:gridCol w:w="1137"/>
-        <w:gridCol w:w="424"/>
+        <w:gridCol w:w="479"/>
         <w:gridCol w:w="1082"/>
-        <w:gridCol w:w="424"/>
+        <w:gridCol w:w="446"/>
         <w:gridCol w:w="884"/>
-        <w:gridCol w:w="424"/>
+        <w:gridCol w:w="486"/>
         <w:gridCol w:w="784"/>
-        <w:gridCol w:w="424"/>
+        <w:gridCol w:w="601"/>
       </w:tblGrid>
       <w:tr>
         <w:trPr>
@@ -817,6 +928,13 @@
                 <w:bCs/>
               </w:rPr>
             </w:pPr>
+            <w:r>
+              <w:rPr>
+                <w:b/>
+                <w:bCs/>
+              </w:rPr>
+              <w:t>{e}</w:t>
+            </w:r>
           </w:p>
         </w:tc>
         <w:tc>
@@ -856,6 +974,13 @@
                 <w:bCs/>
               </w:rPr>
             </w:pPr>
+            <w:r>
+              <w:rPr>
+                <w:b/>
+                <w:bCs/>
+              </w:rPr>
+              <w:t>{r}</w:t>
+            </w:r>
           </w:p>
         </w:tc>
         <w:tc>
@@ -895,6 +1020,13 @@
                 <w:bCs/>
               </w:rPr>
             </w:pPr>
+            <w:r>
+              <w:rPr>
+                <w:b/>
+                <w:bCs/>
+              </w:rPr>
+              <w:t>{b}</w:t>
+            </w:r>
           </w:p>
         </w:tc>
         <w:tc>
@@ -934,6 +1066,27 @@
                 <w:bCs/>
               </w:rPr>
             </w:pPr>
+            <w:r>
+              <w:rPr>
+                <w:b/>
+                <w:bCs/>
+              </w:rPr>
+              <w:t>{m</w:t>
+            </w:r>
+            <w:r>
+              <w:rPr>
+                <w:b/>
+                <w:bCs/>
+              </w:rPr>
+              <w:t>l</w:t>
+            </w:r>
+            <w:r>
+              <w:rPr>
+                <w:b/>
+                <w:bCs/>
+              </w:rPr>
+              <w:t>}</w:t>
+            </w:r>
           </w:p>
         </w:tc>
       </w:tr>
@@ -941,22 +1094,22 @@
     <w:tbl>
       <w:tblPr>
         <w:tblStyle w:val="Tablaconcuadrcula"/>
-        <w:tblpPr w:leftFromText="141" w:rightFromText="141" w:vertAnchor="text" w:horzAnchor="page" w:tblpX="560" w:tblpY="-79"/>
+        <w:tblpPr w:leftFromText="141" w:rightFromText="141" w:vertAnchor="text" w:horzAnchor="page" w:tblpX="436" w:tblpY="-79"/>
         <w:tblW w:w="0" w:type="auto"/>
         <w:tblLook w:val="04A0" w:firstRow="1" w:lastRow="0" w:firstColumn="1" w:lastColumn="0" w:noHBand="0" w:noVBand="1"/>
       </w:tblPr>
       <w:tblGrid>
-        <w:gridCol w:w="1471"/>
-        <w:gridCol w:w="367"/>
-        <w:gridCol w:w="1559"/>
-        <w:gridCol w:w="426"/>
-        <w:gridCol w:w="1417"/>
-        <w:gridCol w:w="284"/>
+        <w:gridCol w:w="1148"/>
+        <w:gridCol w:w="572"/>
+        <w:gridCol w:w="1444"/>
+        <w:gridCol w:w="572"/>
+        <w:gridCol w:w="1362"/>
+        <w:gridCol w:w="572"/>
       </w:tblGrid>
       <w:tr>
         <w:tc>
           <w:tcPr>
-            <w:tcW w:w="1471" w:type="dxa"/>
+            <w:tcW w:w="1148" w:type="dxa"/>
           </w:tcPr>
           <w:p>
             <w:r>
@@ -966,13 +1119,17 @@
         </w:tc>
         <w:tc>
           <w:tcPr>
-            <w:tcW w:w="367" w:type="dxa"/>
-          </w:tcPr>
-          <w:p/>
-        </w:tc>
-        <w:tc>
-          <w:tcPr>
-            <w:tcW w:w="1559" w:type="dxa"/>
+            <w:tcW w:w="572" w:type="dxa"/>
+          </w:tcPr>
+          <w:p>
+            <w:r>
+              <w:t>{a1}</w:t>
+            </w:r>
+          </w:p>
+        </w:tc>
+        <w:tc>
+          <w:tcPr>
+            <w:tcW w:w="1444" w:type="dxa"/>
           </w:tcPr>
           <w:p>
             <w:r>
@@ -982,13 +1139,17 @@
         </w:tc>
         <w:tc>
           <w:tcPr>
-            <w:tcW w:w="426" w:type="dxa"/>
-          </w:tcPr>
-          <w:p/>
-        </w:tc>
-        <w:tc>
-          <w:tcPr>
-            <w:tcW w:w="1417" w:type="dxa"/>
+            <w:tcW w:w="572" w:type="dxa"/>
+          </w:tcPr>
+          <w:p>
+            <w:r>
+              <w:t>{a2}</w:t>
+            </w:r>
+          </w:p>
+        </w:tc>
+        <w:tc>
+          <w:tcPr>
+            <w:tcW w:w="1362" w:type="dxa"/>
           </w:tcPr>
           <w:p>
             <w:r>
@@ -998,9 +1159,13 @@
         </w:tc>
         <w:tc>
           <w:tcPr>
-            <w:tcW w:w="284" w:type="dxa"/>
-          </w:tcPr>
-          <w:p/>
+            <w:tcW w:w="567" w:type="dxa"/>
+          </w:tcPr>
+          <w:p>
+            <w:r>
+              <w:t>{a3}</w:t>
+            </w:r>
+          </w:p>
         </w:tc>
       </w:tr>
     </w:tbl>
@@ -1012,7 +1177,7 @@
         <w:tblLook w:val="04A0" w:firstRow="1" w:lastRow="0" w:firstColumn="1" w:lastColumn="0" w:noHBand="0" w:noVBand="1"/>
       </w:tblPr>
       <w:tblGrid>
-        <w:gridCol w:w="5456"/>
+        <w:gridCol w:w="5665"/>
       </w:tblGrid>
       <w:tr>
         <w:trPr>
@@ -1020,7 +1185,7 @@
         </w:trPr>
         <w:tc>
           <w:tcPr>
-            <w:tcW w:w="5456" w:type="dxa"/>
+            <w:tcW w:w="5665" w:type="dxa"/>
           </w:tcPr>
           <w:p>
             <w:r>
@@ -1031,7 +1196,36 @@
               <w:t>AUTORIZO APLICACIÓN DE CALMANTE</w:t>
             </w:r>
             <w:r>
-              <w:t>: SI (    )     NO (     )</w:t>
+              <w:t>: SI (</w:t>
+            </w:r>
+            <w:r>
+              <w:t>{</w:t>
+            </w:r>
+            <w:r>
+              <w:t>si</w:t>
+            </w:r>
+            <w:proofErr w:type="gramStart"/>
+            <w:r>
+              <w:t>}</w:t>
+            </w:r>
+            <w:r>
+              <w:t xml:space="preserve">)   </w:t>
+            </w:r>
+            <w:proofErr w:type="gramEnd"/>
+            <w:r>
+              <w:t xml:space="preserve">  NO (</w:t>
+            </w:r>
+            <w:r>
+              <w:t>{</w:t>
+            </w:r>
+            <w:r>
+              <w:t>no</w:t>
+            </w:r>
+            <w:r>
+              <w:t>}</w:t>
+            </w:r>
+            <w:r>
+              <w:t>)</w:t>
             </w:r>
           </w:p>
         </w:tc>
@@ -1093,11 +1287,11 @@
       </w:tblPr>
       <w:tblGrid>
         <w:gridCol w:w="828"/>
-        <w:gridCol w:w="284"/>
+        <w:gridCol w:w="807"/>
         <w:gridCol w:w="1491"/>
-        <w:gridCol w:w="236"/>
+        <w:gridCol w:w="720"/>
         <w:gridCol w:w="1816"/>
-        <w:gridCol w:w="426"/>
+        <w:gridCol w:w="534"/>
       </w:tblGrid>
       <w:tr>
         <w:tc>
@@ -1114,7 +1308,11 @@
           <w:tcPr>
             <w:tcW w:w="284" w:type="dxa"/>
           </w:tcPr>
-          <w:p/>
+          <w:p>
+            <w:r>
+              <w:t>{baño}</w:t>
+            </w:r>
+          </w:p>
         </w:tc>
         <w:tc>
           <w:tcPr>
@@ -1130,7 +1328,19 @@
           <w:tcPr>
             <w:tcW w:w="236" w:type="dxa"/>
           </w:tcPr>
-          <w:p/>
+          <w:p>
+            <w:r>
+              <w:t>{</w:t>
+            </w:r>
+            <w:proofErr w:type="spellStart"/>
+            <w:r>
+              <w:t>mnt</w:t>
+            </w:r>
+            <w:proofErr w:type="spellEnd"/>
+            <w:r>
+              <w:t>}</w:t>
+            </w:r>
+          </w:p>
         </w:tc>
         <w:tc>
           <w:tcPr>
@@ -1146,7 +1356,19 @@
           <w:tcPr>
             <w:tcW w:w="426" w:type="dxa"/>
           </w:tcPr>
-          <w:p/>
+          <w:p>
+            <w:r>
+              <w:t>{</w:t>
+            </w:r>
+            <w:proofErr w:type="spellStart"/>
+            <w:r>
+              <w:t>sc</w:t>
+            </w:r>
+            <w:proofErr w:type="spellEnd"/>
+            <w:r>
+              <w:t>}</w:t>
+            </w:r>
+          </w:p>
         </w:tc>
       </w:tr>
     </w:tbl>
@@ -1177,7 +1399,21 @@
         <w:rPr>
           <w:rFonts w:ascii="Arial" w:hAnsi="Arial" w:cs="Arial"/>
         </w:rPr>
-        <w:t>{owner}</w:t>
+        <w:t>{</w:t>
+      </w:r>
+      <w:proofErr w:type="spellStart"/>
+      <w:r>
+        <w:rPr>
+          <w:rFonts w:ascii="Arial" w:hAnsi="Arial" w:cs="Arial"/>
+        </w:rPr>
+        <w:t>owner</w:t>
+      </w:r>
+      <w:proofErr w:type="spellEnd"/>
+      <w:r>
+        <w:rPr>
+          <w:rFonts w:ascii="Arial" w:hAnsi="Arial" w:cs="Arial"/>
+        </w:rPr>
+        <w:t>}</w:t>
       </w:r>
       <w:r>
         <w:rPr>
@@ -1263,8 +1499,13 @@
       <w:r>
         <w:t>%</w:t>
       </w:r>
-      <w:r>
-        <w:t>signature}</w:t>
+      <w:proofErr w:type="spellStart"/>
+      <w:r>
+        <w:t>signature</w:t>
+      </w:r>
+      <w:proofErr w:type="spellEnd"/>
+      <w:r>
+        <w:t>}</w:t>
       </w:r>
     </w:p>
     <w:p>

</xml_diff>

<commit_message>
Revert "feat: update consent templates with new fields and formatting"
This reverts commit 370fbd626a87a7394654a716e8091f84961be941.
</commit_message>
<xml_diff>
--- a/assets/CH0002/templates/concentimiento_peluqueria_template.docx
+++ b/assets/CH0002/templates/concentimiento_peluqueria_template.docx
@@ -130,15 +130,7 @@
           </w:tcPr>
           <w:p>
             <w:r>
-              <w:t>{</w:t>
-            </w:r>
-            <w:proofErr w:type="spellStart"/>
-            <w:r>
-              <w:t>owner</w:t>
-            </w:r>
-            <w:proofErr w:type="spellEnd"/>
-            <w:r>
-              <w:t>}</w:t>
+              <w:t>{owner}</w:t>
             </w:r>
           </w:p>
         </w:tc>
@@ -173,15 +165,7 @@
           </w:tcPr>
           <w:p>
             <w:r>
-              <w:t>{</w:t>
-            </w:r>
-            <w:proofErr w:type="spellStart"/>
-            <w:r>
-              <w:t>phoneNumber</w:t>
-            </w:r>
-            <w:proofErr w:type="spellEnd"/>
-            <w:r>
-              <w:t>}</w:t>
+              <w:t>{phoneNumber}</w:t>
             </w:r>
           </w:p>
         </w:tc>
@@ -216,15 +200,7 @@
           </w:tcPr>
           <w:p>
             <w:r>
-              <w:t>{</w:t>
-            </w:r>
-            <w:proofErr w:type="spellStart"/>
-            <w:r>
-              <w:t>address</w:t>
-            </w:r>
-            <w:proofErr w:type="spellEnd"/>
-            <w:r>
-              <w:t>}</w:t>
+              <w:t>{address}</w:t>
             </w:r>
           </w:p>
         </w:tc>
@@ -295,15 +271,7 @@
           </w:tcPr>
           <w:p>
             <w:r>
-              <w:t>{</w:t>
-            </w:r>
-            <w:proofErr w:type="spellStart"/>
-            <w:r>
-              <w:t>pet</w:t>
-            </w:r>
-            <w:proofErr w:type="spellEnd"/>
-            <w:r>
-              <w:t>}</w:t>
+              <w:t>{pet}</w:t>
             </w:r>
           </w:p>
         </w:tc>
@@ -333,15 +301,7 @@
               </w:tabs>
             </w:pPr>
             <w:r>
-              <w:t>{</w:t>
-            </w:r>
-            <w:proofErr w:type="spellStart"/>
-            <w:r>
-              <w:t>race</w:t>
-            </w:r>
-            <w:proofErr w:type="spellEnd"/>
-            <w:r>
-              <w:t>}</w:t>
+              <w:t>{race}</w:t>
             </w:r>
           </w:p>
         </w:tc>
@@ -571,9 +531,9 @@
       </w:tblPr>
       <w:tblGrid>
         <w:gridCol w:w="931"/>
-        <w:gridCol w:w="470"/>
+        <w:gridCol w:w="340"/>
         <w:gridCol w:w="1425"/>
-        <w:gridCol w:w="458"/>
+        <w:gridCol w:w="276"/>
         <w:gridCol w:w="2498"/>
       </w:tblGrid>
       <w:tr>
@@ -612,11 +572,7 @@
             <w:tcW w:w="5470" w:type="dxa"/>
             <w:gridSpan w:val="5"/>
           </w:tcPr>
-          <w:p>
-            <w:r>
-              <w:t>{observaciones}</w:t>
-            </w:r>
-          </w:p>
+          <w:p/>
         </w:tc>
       </w:tr>
       <w:tr>
@@ -637,11 +593,7 @@
           <w:tcPr>
             <w:tcW w:w="340" w:type="dxa"/>
           </w:tcPr>
-          <w:p>
-            <w:r>
-              <w:t>{p}</w:t>
-            </w:r>
-          </w:p>
+          <w:p/>
         </w:tc>
         <w:tc>
           <w:tcPr>
@@ -657,11 +609,7 @@
           <w:tcPr>
             <w:tcW w:w="276" w:type="dxa"/>
           </w:tcPr>
-          <w:p>
-            <w:r>
-              <w:t>{g}</w:t>
-            </w:r>
-          </w:p>
+          <w:p/>
         </w:tc>
         <w:tc>
           <w:tcPr>
@@ -670,17 +618,6 @@
           <w:p>
             <w:r>
               <w:t>OTROS</w:t>
-            </w:r>
-            <w:r>
-              <w:t xml:space="preserve">        </w:t>
-            </w:r>
-            <w:proofErr w:type="gramStart"/>
-            <w:r>
-              <w:t xml:space="preserve">   {</w:t>
-            </w:r>
-            <w:proofErr w:type="gramEnd"/>
-            <w:r>
-              <w:t>otros}</w:t>
             </w:r>
           </w:p>
         </w:tc>
@@ -711,85 +648,37 @@
           <w:tcPr>
             <w:tcW w:w="704" w:type="dxa"/>
           </w:tcPr>
-          <w:p>
-            <w:r>
-              <w:t xml:space="preserve"> {</w:t>
-            </w:r>
-            <w:proofErr w:type="spellStart"/>
-            <w:r>
-              <w:t>xs</w:t>
-            </w:r>
-            <w:proofErr w:type="spellEnd"/>
-            <w:r>
-              <w:t>}</w:t>
-            </w:r>
-          </w:p>
+          <w:p/>
         </w:tc>
         <w:tc>
           <w:tcPr>
             <w:tcW w:w="709" w:type="dxa"/>
           </w:tcPr>
-          <w:p>
-            <w:r>
-              <w:t xml:space="preserve">   {s}</w:t>
-            </w:r>
-          </w:p>
+          <w:p/>
         </w:tc>
         <w:tc>
           <w:tcPr>
             <w:tcW w:w="709" w:type="dxa"/>
           </w:tcPr>
-          <w:p>
-            <w:r>
-              <w:t xml:space="preserve">  {m}</w:t>
-            </w:r>
-          </w:p>
+          <w:p/>
         </w:tc>
         <w:tc>
           <w:tcPr>
             <w:tcW w:w="992" w:type="dxa"/>
           </w:tcPr>
-          <w:p>
-            <w:r>
-              <w:t xml:space="preserve">      {l}</w:t>
-            </w:r>
-          </w:p>
+          <w:p/>
         </w:tc>
         <w:tc>
           <w:tcPr>
             <w:tcW w:w="992" w:type="dxa"/>
           </w:tcPr>
-          <w:p>
-            <w:r>
-              <w:t xml:space="preserve">     {</w:t>
-            </w:r>
-            <w:proofErr w:type="spellStart"/>
-            <w:r>
-              <w:t>xl</w:t>
-            </w:r>
-            <w:proofErr w:type="spellEnd"/>
-            <w:r>
-              <w:t>}</w:t>
-            </w:r>
-          </w:p>
+          <w:p/>
         </w:tc>
         <w:tc>
           <w:tcPr>
             <w:tcW w:w="1308" w:type="dxa"/>
           </w:tcPr>
-          <w:p>
-            <w:r>
-              <w:t xml:space="preserve">       {</w:t>
-            </w:r>
-            <w:proofErr w:type="spellStart"/>
-            <w:r>
-              <w:t>xxl</w:t>
-            </w:r>
-            <w:proofErr w:type="spellEnd"/>
-            <w:r>
-              <w:t>}</w:t>
-            </w:r>
-          </w:p>
+          <w:p/>
         </w:tc>
       </w:tr>
     </w:tbl>
@@ -878,13 +767,13 @@
       </w:tblPr>
       <w:tblGrid>
         <w:gridCol w:w="1137"/>
-        <w:gridCol w:w="479"/>
+        <w:gridCol w:w="424"/>
         <w:gridCol w:w="1082"/>
-        <w:gridCol w:w="446"/>
+        <w:gridCol w:w="424"/>
         <w:gridCol w:w="884"/>
-        <w:gridCol w:w="486"/>
+        <w:gridCol w:w="424"/>
         <w:gridCol w:w="784"/>
-        <w:gridCol w:w="601"/>
+        <w:gridCol w:w="424"/>
       </w:tblGrid>
       <w:tr>
         <w:trPr>
@@ -928,13 +817,6 @@
                 <w:bCs/>
               </w:rPr>
             </w:pPr>
-            <w:r>
-              <w:rPr>
-                <w:b/>
-                <w:bCs/>
-              </w:rPr>
-              <w:t>{e}</w:t>
-            </w:r>
           </w:p>
         </w:tc>
         <w:tc>
@@ -974,13 +856,6 @@
                 <w:bCs/>
               </w:rPr>
             </w:pPr>
-            <w:r>
-              <w:rPr>
-                <w:b/>
-                <w:bCs/>
-              </w:rPr>
-              <w:t>{r}</w:t>
-            </w:r>
           </w:p>
         </w:tc>
         <w:tc>
@@ -1020,13 +895,6 @@
                 <w:bCs/>
               </w:rPr>
             </w:pPr>
-            <w:r>
-              <w:rPr>
-                <w:b/>
-                <w:bCs/>
-              </w:rPr>
-              <w:t>{b}</w:t>
-            </w:r>
           </w:p>
         </w:tc>
         <w:tc>
@@ -1066,27 +934,6 @@
                 <w:bCs/>
               </w:rPr>
             </w:pPr>
-            <w:r>
-              <w:rPr>
-                <w:b/>
-                <w:bCs/>
-              </w:rPr>
-              <w:t>{m</w:t>
-            </w:r>
-            <w:r>
-              <w:rPr>
-                <w:b/>
-                <w:bCs/>
-              </w:rPr>
-              <w:t>l</w:t>
-            </w:r>
-            <w:r>
-              <w:rPr>
-                <w:b/>
-                <w:bCs/>
-              </w:rPr>
-              <w:t>}</w:t>
-            </w:r>
           </w:p>
         </w:tc>
       </w:tr>
@@ -1094,22 +941,22 @@
     <w:tbl>
       <w:tblPr>
         <w:tblStyle w:val="Tablaconcuadrcula"/>
-        <w:tblpPr w:leftFromText="141" w:rightFromText="141" w:vertAnchor="text" w:horzAnchor="page" w:tblpX="436" w:tblpY="-79"/>
+        <w:tblpPr w:leftFromText="141" w:rightFromText="141" w:vertAnchor="text" w:horzAnchor="page" w:tblpX="560" w:tblpY="-79"/>
         <w:tblW w:w="0" w:type="auto"/>
         <w:tblLook w:val="04A0" w:firstRow="1" w:lastRow="0" w:firstColumn="1" w:lastColumn="0" w:noHBand="0" w:noVBand="1"/>
       </w:tblPr>
       <w:tblGrid>
-        <w:gridCol w:w="1148"/>
-        <w:gridCol w:w="572"/>
-        <w:gridCol w:w="1444"/>
-        <w:gridCol w:w="572"/>
-        <w:gridCol w:w="1362"/>
-        <w:gridCol w:w="572"/>
+        <w:gridCol w:w="1471"/>
+        <w:gridCol w:w="367"/>
+        <w:gridCol w:w="1559"/>
+        <w:gridCol w:w="426"/>
+        <w:gridCol w:w="1417"/>
+        <w:gridCol w:w="284"/>
       </w:tblGrid>
       <w:tr>
         <w:tc>
           <w:tcPr>
-            <w:tcW w:w="1148" w:type="dxa"/>
+            <w:tcW w:w="1471" w:type="dxa"/>
           </w:tcPr>
           <w:p>
             <w:r>
@@ -1119,17 +966,13 @@
         </w:tc>
         <w:tc>
           <w:tcPr>
-            <w:tcW w:w="572" w:type="dxa"/>
-          </w:tcPr>
-          <w:p>
-            <w:r>
-              <w:t>{a1}</w:t>
-            </w:r>
-          </w:p>
-        </w:tc>
-        <w:tc>
-          <w:tcPr>
-            <w:tcW w:w="1444" w:type="dxa"/>
+            <w:tcW w:w="367" w:type="dxa"/>
+          </w:tcPr>
+          <w:p/>
+        </w:tc>
+        <w:tc>
+          <w:tcPr>
+            <w:tcW w:w="1559" w:type="dxa"/>
           </w:tcPr>
           <w:p>
             <w:r>
@@ -1139,17 +982,13 @@
         </w:tc>
         <w:tc>
           <w:tcPr>
-            <w:tcW w:w="572" w:type="dxa"/>
-          </w:tcPr>
-          <w:p>
-            <w:r>
-              <w:t>{a2}</w:t>
-            </w:r>
-          </w:p>
-        </w:tc>
-        <w:tc>
-          <w:tcPr>
-            <w:tcW w:w="1362" w:type="dxa"/>
+            <w:tcW w:w="426" w:type="dxa"/>
+          </w:tcPr>
+          <w:p/>
+        </w:tc>
+        <w:tc>
+          <w:tcPr>
+            <w:tcW w:w="1417" w:type="dxa"/>
           </w:tcPr>
           <w:p>
             <w:r>
@@ -1159,13 +998,9 @@
         </w:tc>
         <w:tc>
           <w:tcPr>
-            <w:tcW w:w="567" w:type="dxa"/>
-          </w:tcPr>
-          <w:p>
-            <w:r>
-              <w:t>{a3}</w:t>
-            </w:r>
-          </w:p>
+            <w:tcW w:w="284" w:type="dxa"/>
+          </w:tcPr>
+          <w:p/>
         </w:tc>
       </w:tr>
     </w:tbl>
@@ -1177,7 +1012,7 @@
         <w:tblLook w:val="04A0" w:firstRow="1" w:lastRow="0" w:firstColumn="1" w:lastColumn="0" w:noHBand="0" w:noVBand="1"/>
       </w:tblPr>
       <w:tblGrid>
-        <w:gridCol w:w="5665"/>
+        <w:gridCol w:w="5456"/>
       </w:tblGrid>
       <w:tr>
         <w:trPr>
@@ -1185,7 +1020,7 @@
         </w:trPr>
         <w:tc>
           <w:tcPr>
-            <w:tcW w:w="5665" w:type="dxa"/>
+            <w:tcW w:w="5456" w:type="dxa"/>
           </w:tcPr>
           <w:p>
             <w:r>
@@ -1196,36 +1031,7 @@
               <w:t>AUTORIZO APLICACIÓN DE CALMANTE</w:t>
             </w:r>
             <w:r>
-              <w:t>: SI (</w:t>
-            </w:r>
-            <w:r>
-              <w:t>{</w:t>
-            </w:r>
-            <w:r>
-              <w:t>si</w:t>
-            </w:r>
-            <w:proofErr w:type="gramStart"/>
-            <w:r>
-              <w:t>}</w:t>
-            </w:r>
-            <w:r>
-              <w:t xml:space="preserve">)   </w:t>
-            </w:r>
-            <w:proofErr w:type="gramEnd"/>
-            <w:r>
-              <w:t xml:space="preserve">  NO (</w:t>
-            </w:r>
-            <w:r>
-              <w:t>{</w:t>
-            </w:r>
-            <w:r>
-              <w:t>no</w:t>
-            </w:r>
-            <w:r>
-              <w:t>}</w:t>
-            </w:r>
-            <w:r>
-              <w:t>)</w:t>
+              <w:t>: SI (    )     NO (     )</w:t>
             </w:r>
           </w:p>
         </w:tc>
@@ -1287,11 +1093,11 @@
       </w:tblPr>
       <w:tblGrid>
         <w:gridCol w:w="828"/>
-        <w:gridCol w:w="807"/>
+        <w:gridCol w:w="284"/>
         <w:gridCol w:w="1491"/>
-        <w:gridCol w:w="720"/>
+        <w:gridCol w:w="236"/>
         <w:gridCol w:w="1816"/>
-        <w:gridCol w:w="534"/>
+        <w:gridCol w:w="426"/>
       </w:tblGrid>
       <w:tr>
         <w:tc>
@@ -1308,11 +1114,7 @@
           <w:tcPr>
             <w:tcW w:w="284" w:type="dxa"/>
           </w:tcPr>
-          <w:p>
-            <w:r>
-              <w:t>{baño}</w:t>
-            </w:r>
-          </w:p>
+          <w:p/>
         </w:tc>
         <w:tc>
           <w:tcPr>
@@ -1328,19 +1130,7 @@
           <w:tcPr>
             <w:tcW w:w="236" w:type="dxa"/>
           </w:tcPr>
-          <w:p>
-            <w:r>
-              <w:t>{</w:t>
-            </w:r>
-            <w:proofErr w:type="spellStart"/>
-            <w:r>
-              <w:t>mnt</w:t>
-            </w:r>
-            <w:proofErr w:type="spellEnd"/>
-            <w:r>
-              <w:t>}</w:t>
-            </w:r>
-          </w:p>
+          <w:p/>
         </w:tc>
         <w:tc>
           <w:tcPr>
@@ -1356,19 +1146,7 @@
           <w:tcPr>
             <w:tcW w:w="426" w:type="dxa"/>
           </w:tcPr>
-          <w:p>
-            <w:r>
-              <w:t>{</w:t>
-            </w:r>
-            <w:proofErr w:type="spellStart"/>
-            <w:r>
-              <w:t>sc</w:t>
-            </w:r>
-            <w:proofErr w:type="spellEnd"/>
-            <w:r>
-              <w:t>}</w:t>
-            </w:r>
-          </w:p>
+          <w:p/>
         </w:tc>
       </w:tr>
     </w:tbl>
@@ -1399,21 +1177,7 @@
         <w:rPr>
           <w:rFonts w:ascii="Arial" w:hAnsi="Arial" w:cs="Arial"/>
         </w:rPr>
-        <w:t>{</w:t>
-      </w:r>
-      <w:proofErr w:type="spellStart"/>
-      <w:r>
-        <w:rPr>
-          <w:rFonts w:ascii="Arial" w:hAnsi="Arial" w:cs="Arial"/>
-        </w:rPr>
-        <w:t>owner</w:t>
-      </w:r>
-      <w:proofErr w:type="spellEnd"/>
-      <w:r>
-        <w:rPr>
-          <w:rFonts w:ascii="Arial" w:hAnsi="Arial" w:cs="Arial"/>
-        </w:rPr>
-        <w:t>}</w:t>
+        <w:t>{owner}</w:t>
       </w:r>
       <w:r>
         <w:rPr>
@@ -1499,13 +1263,8 @@
       <w:r>
         <w:t>%</w:t>
       </w:r>
-      <w:proofErr w:type="spellStart"/>
-      <w:r>
-        <w:t>signature</w:t>
-      </w:r>
-      <w:proofErr w:type="spellEnd"/>
-      <w:r>
-        <w:t>}</w:t>
+      <w:r>
+        <w:t>signature}</w:t>
       </w:r>
     </w:p>
     <w:p>

</xml_diff>

<commit_message>
Revert "Revert "feat: update consent templates with new fields and formatting""
This reverts commit 94dcf183644d70786c631245e0084c852ac4685e.
</commit_message>
<xml_diff>
--- a/assets/CH0002/templates/concentimiento_peluqueria_template.docx
+++ b/assets/CH0002/templates/concentimiento_peluqueria_template.docx
@@ -130,7 +130,15 @@
           </w:tcPr>
           <w:p>
             <w:r>
-              <w:t>{owner}</w:t>
+              <w:t>{</w:t>
+            </w:r>
+            <w:proofErr w:type="spellStart"/>
+            <w:r>
+              <w:t>owner</w:t>
+            </w:r>
+            <w:proofErr w:type="spellEnd"/>
+            <w:r>
+              <w:t>}</w:t>
             </w:r>
           </w:p>
         </w:tc>
@@ -165,7 +173,15 @@
           </w:tcPr>
           <w:p>
             <w:r>
-              <w:t>{phoneNumber}</w:t>
+              <w:t>{</w:t>
+            </w:r>
+            <w:proofErr w:type="spellStart"/>
+            <w:r>
+              <w:t>phoneNumber</w:t>
+            </w:r>
+            <w:proofErr w:type="spellEnd"/>
+            <w:r>
+              <w:t>}</w:t>
             </w:r>
           </w:p>
         </w:tc>
@@ -200,7 +216,15 @@
           </w:tcPr>
           <w:p>
             <w:r>
-              <w:t>{address}</w:t>
+              <w:t>{</w:t>
+            </w:r>
+            <w:proofErr w:type="spellStart"/>
+            <w:r>
+              <w:t>address</w:t>
+            </w:r>
+            <w:proofErr w:type="spellEnd"/>
+            <w:r>
+              <w:t>}</w:t>
             </w:r>
           </w:p>
         </w:tc>
@@ -271,7 +295,15 @@
           </w:tcPr>
           <w:p>
             <w:r>
-              <w:t>{pet}</w:t>
+              <w:t>{</w:t>
+            </w:r>
+            <w:proofErr w:type="spellStart"/>
+            <w:r>
+              <w:t>pet</w:t>
+            </w:r>
+            <w:proofErr w:type="spellEnd"/>
+            <w:r>
+              <w:t>}</w:t>
             </w:r>
           </w:p>
         </w:tc>
@@ -301,7 +333,15 @@
               </w:tabs>
             </w:pPr>
             <w:r>
-              <w:t>{race}</w:t>
+              <w:t>{</w:t>
+            </w:r>
+            <w:proofErr w:type="spellStart"/>
+            <w:r>
+              <w:t>race</w:t>
+            </w:r>
+            <w:proofErr w:type="spellEnd"/>
+            <w:r>
+              <w:t>}</w:t>
             </w:r>
           </w:p>
         </w:tc>
@@ -531,9 +571,9 @@
       </w:tblPr>
       <w:tblGrid>
         <w:gridCol w:w="931"/>
-        <w:gridCol w:w="340"/>
+        <w:gridCol w:w="470"/>
         <w:gridCol w:w="1425"/>
-        <w:gridCol w:w="276"/>
+        <w:gridCol w:w="458"/>
         <w:gridCol w:w="2498"/>
       </w:tblGrid>
       <w:tr>
@@ -572,7 +612,11 @@
             <w:tcW w:w="5470" w:type="dxa"/>
             <w:gridSpan w:val="5"/>
           </w:tcPr>
-          <w:p/>
+          <w:p>
+            <w:r>
+              <w:t>{observaciones}</w:t>
+            </w:r>
+          </w:p>
         </w:tc>
       </w:tr>
       <w:tr>
@@ -593,7 +637,11 @@
           <w:tcPr>
             <w:tcW w:w="340" w:type="dxa"/>
           </w:tcPr>
-          <w:p/>
+          <w:p>
+            <w:r>
+              <w:t>{p}</w:t>
+            </w:r>
+          </w:p>
         </w:tc>
         <w:tc>
           <w:tcPr>
@@ -609,7 +657,11 @@
           <w:tcPr>
             <w:tcW w:w="276" w:type="dxa"/>
           </w:tcPr>
-          <w:p/>
+          <w:p>
+            <w:r>
+              <w:t>{g}</w:t>
+            </w:r>
+          </w:p>
         </w:tc>
         <w:tc>
           <w:tcPr>
@@ -618,6 +670,17 @@
           <w:p>
             <w:r>
               <w:t>OTROS</w:t>
+            </w:r>
+            <w:r>
+              <w:t xml:space="preserve">        </w:t>
+            </w:r>
+            <w:proofErr w:type="gramStart"/>
+            <w:r>
+              <w:t xml:space="preserve">   {</w:t>
+            </w:r>
+            <w:proofErr w:type="gramEnd"/>
+            <w:r>
+              <w:t>otros}</w:t>
             </w:r>
           </w:p>
         </w:tc>
@@ -648,37 +711,85 @@
           <w:tcPr>
             <w:tcW w:w="704" w:type="dxa"/>
           </w:tcPr>
-          <w:p/>
+          <w:p>
+            <w:r>
+              <w:t xml:space="preserve"> {</w:t>
+            </w:r>
+            <w:proofErr w:type="spellStart"/>
+            <w:r>
+              <w:t>xs</w:t>
+            </w:r>
+            <w:proofErr w:type="spellEnd"/>
+            <w:r>
+              <w:t>}</w:t>
+            </w:r>
+          </w:p>
         </w:tc>
         <w:tc>
           <w:tcPr>
             <w:tcW w:w="709" w:type="dxa"/>
           </w:tcPr>
-          <w:p/>
+          <w:p>
+            <w:r>
+              <w:t xml:space="preserve">   {s}</w:t>
+            </w:r>
+          </w:p>
         </w:tc>
         <w:tc>
           <w:tcPr>
             <w:tcW w:w="709" w:type="dxa"/>
           </w:tcPr>
-          <w:p/>
+          <w:p>
+            <w:r>
+              <w:t xml:space="preserve">  {m}</w:t>
+            </w:r>
+          </w:p>
         </w:tc>
         <w:tc>
           <w:tcPr>
             <w:tcW w:w="992" w:type="dxa"/>
           </w:tcPr>
-          <w:p/>
+          <w:p>
+            <w:r>
+              <w:t xml:space="preserve">      {l}</w:t>
+            </w:r>
+          </w:p>
         </w:tc>
         <w:tc>
           <w:tcPr>
             <w:tcW w:w="992" w:type="dxa"/>
           </w:tcPr>
-          <w:p/>
+          <w:p>
+            <w:r>
+              <w:t xml:space="preserve">     {</w:t>
+            </w:r>
+            <w:proofErr w:type="spellStart"/>
+            <w:r>
+              <w:t>xl</w:t>
+            </w:r>
+            <w:proofErr w:type="spellEnd"/>
+            <w:r>
+              <w:t>}</w:t>
+            </w:r>
+          </w:p>
         </w:tc>
         <w:tc>
           <w:tcPr>
             <w:tcW w:w="1308" w:type="dxa"/>
           </w:tcPr>
-          <w:p/>
+          <w:p>
+            <w:r>
+              <w:t xml:space="preserve">       {</w:t>
+            </w:r>
+            <w:proofErr w:type="spellStart"/>
+            <w:r>
+              <w:t>xxl</w:t>
+            </w:r>
+            <w:proofErr w:type="spellEnd"/>
+            <w:r>
+              <w:t>}</w:t>
+            </w:r>
+          </w:p>
         </w:tc>
       </w:tr>
     </w:tbl>
@@ -767,13 +878,13 @@
       </w:tblPr>
       <w:tblGrid>
         <w:gridCol w:w="1137"/>
-        <w:gridCol w:w="424"/>
+        <w:gridCol w:w="479"/>
         <w:gridCol w:w="1082"/>
-        <w:gridCol w:w="424"/>
+        <w:gridCol w:w="446"/>
         <w:gridCol w:w="884"/>
-        <w:gridCol w:w="424"/>
+        <w:gridCol w:w="486"/>
         <w:gridCol w:w="784"/>
-        <w:gridCol w:w="424"/>
+        <w:gridCol w:w="601"/>
       </w:tblGrid>
       <w:tr>
         <w:trPr>
@@ -817,6 +928,13 @@
                 <w:bCs/>
               </w:rPr>
             </w:pPr>
+            <w:r>
+              <w:rPr>
+                <w:b/>
+                <w:bCs/>
+              </w:rPr>
+              <w:t>{e}</w:t>
+            </w:r>
           </w:p>
         </w:tc>
         <w:tc>
@@ -856,6 +974,13 @@
                 <w:bCs/>
               </w:rPr>
             </w:pPr>
+            <w:r>
+              <w:rPr>
+                <w:b/>
+                <w:bCs/>
+              </w:rPr>
+              <w:t>{r}</w:t>
+            </w:r>
           </w:p>
         </w:tc>
         <w:tc>
@@ -895,6 +1020,13 @@
                 <w:bCs/>
               </w:rPr>
             </w:pPr>
+            <w:r>
+              <w:rPr>
+                <w:b/>
+                <w:bCs/>
+              </w:rPr>
+              <w:t>{b}</w:t>
+            </w:r>
           </w:p>
         </w:tc>
         <w:tc>
@@ -934,6 +1066,27 @@
                 <w:bCs/>
               </w:rPr>
             </w:pPr>
+            <w:r>
+              <w:rPr>
+                <w:b/>
+                <w:bCs/>
+              </w:rPr>
+              <w:t>{m</w:t>
+            </w:r>
+            <w:r>
+              <w:rPr>
+                <w:b/>
+                <w:bCs/>
+              </w:rPr>
+              <w:t>l</w:t>
+            </w:r>
+            <w:r>
+              <w:rPr>
+                <w:b/>
+                <w:bCs/>
+              </w:rPr>
+              <w:t>}</w:t>
+            </w:r>
           </w:p>
         </w:tc>
       </w:tr>
@@ -941,22 +1094,22 @@
     <w:tbl>
       <w:tblPr>
         <w:tblStyle w:val="Tablaconcuadrcula"/>
-        <w:tblpPr w:leftFromText="141" w:rightFromText="141" w:vertAnchor="text" w:horzAnchor="page" w:tblpX="560" w:tblpY="-79"/>
+        <w:tblpPr w:leftFromText="141" w:rightFromText="141" w:vertAnchor="text" w:horzAnchor="page" w:tblpX="436" w:tblpY="-79"/>
         <w:tblW w:w="0" w:type="auto"/>
         <w:tblLook w:val="04A0" w:firstRow="1" w:lastRow="0" w:firstColumn="1" w:lastColumn="0" w:noHBand="0" w:noVBand="1"/>
       </w:tblPr>
       <w:tblGrid>
-        <w:gridCol w:w="1471"/>
-        <w:gridCol w:w="367"/>
-        <w:gridCol w:w="1559"/>
-        <w:gridCol w:w="426"/>
-        <w:gridCol w:w="1417"/>
-        <w:gridCol w:w="284"/>
+        <w:gridCol w:w="1148"/>
+        <w:gridCol w:w="572"/>
+        <w:gridCol w:w="1444"/>
+        <w:gridCol w:w="572"/>
+        <w:gridCol w:w="1362"/>
+        <w:gridCol w:w="572"/>
       </w:tblGrid>
       <w:tr>
         <w:tc>
           <w:tcPr>
-            <w:tcW w:w="1471" w:type="dxa"/>
+            <w:tcW w:w="1148" w:type="dxa"/>
           </w:tcPr>
           <w:p>
             <w:r>
@@ -966,13 +1119,17 @@
         </w:tc>
         <w:tc>
           <w:tcPr>
-            <w:tcW w:w="367" w:type="dxa"/>
-          </w:tcPr>
-          <w:p/>
-        </w:tc>
-        <w:tc>
-          <w:tcPr>
-            <w:tcW w:w="1559" w:type="dxa"/>
+            <w:tcW w:w="572" w:type="dxa"/>
+          </w:tcPr>
+          <w:p>
+            <w:r>
+              <w:t>{a1}</w:t>
+            </w:r>
+          </w:p>
+        </w:tc>
+        <w:tc>
+          <w:tcPr>
+            <w:tcW w:w="1444" w:type="dxa"/>
           </w:tcPr>
           <w:p>
             <w:r>
@@ -982,13 +1139,17 @@
         </w:tc>
         <w:tc>
           <w:tcPr>
-            <w:tcW w:w="426" w:type="dxa"/>
-          </w:tcPr>
-          <w:p/>
-        </w:tc>
-        <w:tc>
-          <w:tcPr>
-            <w:tcW w:w="1417" w:type="dxa"/>
+            <w:tcW w:w="572" w:type="dxa"/>
+          </w:tcPr>
+          <w:p>
+            <w:r>
+              <w:t>{a2}</w:t>
+            </w:r>
+          </w:p>
+        </w:tc>
+        <w:tc>
+          <w:tcPr>
+            <w:tcW w:w="1362" w:type="dxa"/>
           </w:tcPr>
           <w:p>
             <w:r>
@@ -998,9 +1159,13 @@
         </w:tc>
         <w:tc>
           <w:tcPr>
-            <w:tcW w:w="284" w:type="dxa"/>
-          </w:tcPr>
-          <w:p/>
+            <w:tcW w:w="567" w:type="dxa"/>
+          </w:tcPr>
+          <w:p>
+            <w:r>
+              <w:t>{a3}</w:t>
+            </w:r>
+          </w:p>
         </w:tc>
       </w:tr>
     </w:tbl>
@@ -1012,7 +1177,7 @@
         <w:tblLook w:val="04A0" w:firstRow="1" w:lastRow="0" w:firstColumn="1" w:lastColumn="0" w:noHBand="0" w:noVBand="1"/>
       </w:tblPr>
       <w:tblGrid>
-        <w:gridCol w:w="5456"/>
+        <w:gridCol w:w="5665"/>
       </w:tblGrid>
       <w:tr>
         <w:trPr>
@@ -1020,7 +1185,7 @@
         </w:trPr>
         <w:tc>
           <w:tcPr>
-            <w:tcW w:w="5456" w:type="dxa"/>
+            <w:tcW w:w="5665" w:type="dxa"/>
           </w:tcPr>
           <w:p>
             <w:r>
@@ -1031,7 +1196,36 @@
               <w:t>AUTORIZO APLICACIÓN DE CALMANTE</w:t>
             </w:r>
             <w:r>
-              <w:t>: SI (    )     NO (     )</w:t>
+              <w:t>: SI (</w:t>
+            </w:r>
+            <w:r>
+              <w:t>{</w:t>
+            </w:r>
+            <w:r>
+              <w:t>si</w:t>
+            </w:r>
+            <w:proofErr w:type="gramStart"/>
+            <w:r>
+              <w:t>}</w:t>
+            </w:r>
+            <w:r>
+              <w:t xml:space="preserve">)   </w:t>
+            </w:r>
+            <w:proofErr w:type="gramEnd"/>
+            <w:r>
+              <w:t xml:space="preserve">  NO (</w:t>
+            </w:r>
+            <w:r>
+              <w:t>{</w:t>
+            </w:r>
+            <w:r>
+              <w:t>no</w:t>
+            </w:r>
+            <w:r>
+              <w:t>}</w:t>
+            </w:r>
+            <w:r>
+              <w:t>)</w:t>
             </w:r>
           </w:p>
         </w:tc>
@@ -1093,11 +1287,11 @@
       </w:tblPr>
       <w:tblGrid>
         <w:gridCol w:w="828"/>
-        <w:gridCol w:w="284"/>
+        <w:gridCol w:w="807"/>
         <w:gridCol w:w="1491"/>
-        <w:gridCol w:w="236"/>
+        <w:gridCol w:w="720"/>
         <w:gridCol w:w="1816"/>
-        <w:gridCol w:w="426"/>
+        <w:gridCol w:w="534"/>
       </w:tblGrid>
       <w:tr>
         <w:tc>
@@ -1114,7 +1308,11 @@
           <w:tcPr>
             <w:tcW w:w="284" w:type="dxa"/>
           </w:tcPr>
-          <w:p/>
+          <w:p>
+            <w:r>
+              <w:t>{baño}</w:t>
+            </w:r>
+          </w:p>
         </w:tc>
         <w:tc>
           <w:tcPr>
@@ -1130,7 +1328,19 @@
           <w:tcPr>
             <w:tcW w:w="236" w:type="dxa"/>
           </w:tcPr>
-          <w:p/>
+          <w:p>
+            <w:r>
+              <w:t>{</w:t>
+            </w:r>
+            <w:proofErr w:type="spellStart"/>
+            <w:r>
+              <w:t>mnt</w:t>
+            </w:r>
+            <w:proofErr w:type="spellEnd"/>
+            <w:r>
+              <w:t>}</w:t>
+            </w:r>
+          </w:p>
         </w:tc>
         <w:tc>
           <w:tcPr>
@@ -1146,7 +1356,19 @@
           <w:tcPr>
             <w:tcW w:w="426" w:type="dxa"/>
           </w:tcPr>
-          <w:p/>
+          <w:p>
+            <w:r>
+              <w:t>{</w:t>
+            </w:r>
+            <w:proofErr w:type="spellStart"/>
+            <w:r>
+              <w:t>sc</w:t>
+            </w:r>
+            <w:proofErr w:type="spellEnd"/>
+            <w:r>
+              <w:t>}</w:t>
+            </w:r>
+          </w:p>
         </w:tc>
       </w:tr>
     </w:tbl>
@@ -1177,7 +1399,21 @@
         <w:rPr>
           <w:rFonts w:ascii="Arial" w:hAnsi="Arial" w:cs="Arial"/>
         </w:rPr>
-        <w:t>{owner}</w:t>
+        <w:t>{</w:t>
+      </w:r>
+      <w:proofErr w:type="spellStart"/>
+      <w:r>
+        <w:rPr>
+          <w:rFonts w:ascii="Arial" w:hAnsi="Arial" w:cs="Arial"/>
+        </w:rPr>
+        <w:t>owner</w:t>
+      </w:r>
+      <w:proofErr w:type="spellEnd"/>
+      <w:r>
+        <w:rPr>
+          <w:rFonts w:ascii="Arial" w:hAnsi="Arial" w:cs="Arial"/>
+        </w:rPr>
+        <w:t>}</w:t>
       </w:r>
       <w:r>
         <w:rPr>
@@ -1263,8 +1499,13 @@
       <w:r>
         <w:t>%</w:t>
       </w:r>
-      <w:r>
-        <w:t>signature}</w:t>
+      <w:proofErr w:type="spellStart"/>
+      <w:r>
+        <w:t>signature</w:t>
+      </w:r>
+      <w:proofErr w:type="spellEnd"/>
+      <w:r>
+        <w:t>}</w:t>
       </w:r>
     </w:p>
     <w:p>

</xml_diff>